<commit_message>
PUSH TA MERE GERBER
</commit_message>
<xml_diff>
--- a/LM_Projektauftrag.docx
+++ b/LM_Projektauftrag.docx
@@ -295,13 +295,8 @@
               </w:rPr>
             </w:pPr>
             <w:r>
-              <w:t xml:space="preserve">Tim </w:t>
-            </w:r>
-            <w:proofErr w:type="spellStart"/>
-            <w:r>
-              <w:t>Allemann</w:t>
-            </w:r>
-            <w:proofErr w:type="spellEnd"/>
+              <w:t>Tim Allemann</w:t>
+            </w:r>
           </w:p>
         </w:tc>
       </w:tr>
@@ -489,13 +484,8 @@
               <w:t>Sébastien Berger, Hans Morsch, T</w:t>
             </w:r>
             <w:r>
-              <w:t xml:space="preserve">im </w:t>
-            </w:r>
-            <w:proofErr w:type="spellStart"/>
-            <w:r>
-              <w:t>Allemann</w:t>
-            </w:r>
-            <w:proofErr w:type="spellEnd"/>
+              <w:t>im Allemann</w:t>
+            </w:r>
           </w:p>
         </w:tc>
       </w:tr>
@@ -900,16 +890,8 @@
               <w:rPr>
                 <w:lang w:val="fr-CH"/>
               </w:rPr>
-              <w:t xml:space="preserve">Hans </w:t>
-            </w:r>
-            <w:proofErr w:type="spellStart"/>
-            <w:r>
-              <w:rPr>
-                <w:lang w:val="fr-CH"/>
-              </w:rPr>
-              <w:t>Morsch</w:t>
-            </w:r>
-            <w:proofErr w:type="spellEnd"/>
+              <w:t>Hans Morsch</w:t>
+            </w:r>
           </w:p>
         </w:tc>
       </w:tr>
@@ -1033,6 +1015,12 @@
                 <w:lang w:val="fr-CH"/>
               </w:rPr>
             </w:pPr>
+            <w:r>
+              <w:rPr>
+                <w:lang w:val="fr-CH"/>
+              </w:rPr>
+              <w:t>0.4</w:t>
+            </w:r>
           </w:p>
         </w:tc>
         <w:tc>
@@ -1052,6 +1040,12 @@
                 <w:lang w:val="fr-CH"/>
               </w:rPr>
             </w:pPr>
+            <w:r>
+              <w:rPr>
+                <w:lang w:val="fr-CH"/>
+              </w:rPr>
+              <w:t>23.03.2020</w:t>
+            </w:r>
           </w:p>
         </w:tc>
         <w:tc>
@@ -1071,6 +1065,26 @@
                 <w:lang w:val="fr-CH"/>
               </w:rPr>
             </w:pPr>
+            <w:r>
+              <w:rPr>
+                <w:lang w:val="fr-CH"/>
+              </w:rPr>
+              <w:t xml:space="preserve">Modification </w:t>
+            </w:r>
+            <w:r>
+              <w:rPr>
+                <w:lang w:val="fr-CH"/>
+              </w:rPr>
+              <w:t>pour donner suite à</w:t>
+            </w:r>
+            <w:bookmarkStart w:id="2" w:name="_GoBack"/>
+            <w:bookmarkEnd w:id="2"/>
+            <w:r>
+              <w:rPr>
+                <w:lang w:val="fr-CH"/>
+              </w:rPr>
+              <w:t xml:space="preserve"> l’interaction avec le mandant</w:t>
+            </w:r>
           </w:p>
         </w:tc>
         <w:tc>
@@ -1090,6 +1104,12 @@
                 <w:lang w:val="fr-CH"/>
               </w:rPr>
             </w:pPr>
+            <w:r>
+              <w:rPr>
+                <w:lang w:val="fr-CH"/>
+              </w:rPr>
+              <w:t>Toute l’équipe</w:t>
+            </w:r>
           </w:p>
         </w:tc>
       </w:tr>
@@ -1101,9 +1121,9 @@
           <w:lang w:val="fr-CH"/>
         </w:rPr>
       </w:pPr>
-      <w:bookmarkStart w:id="2" w:name="_Toc448251712"/>
-      <w:bookmarkStart w:id="3" w:name="_Toc2680369"/>
-      <w:bookmarkStart w:id="4" w:name="_Toc26942549"/>
+      <w:bookmarkStart w:id="3" w:name="_Toc448251712"/>
+      <w:bookmarkStart w:id="4" w:name="_Toc2680369"/>
+      <w:bookmarkStart w:id="5" w:name="_Toc26942549"/>
       <w:r>
         <w:rPr>
           <w:lang w:val="fr-CH"/>
@@ -1158,15 +1178,15 @@
         <w:tab/>
         <w:t>Contrôle</w:t>
       </w:r>
-      <w:bookmarkEnd w:id="2"/>
+      <w:bookmarkEnd w:id="3"/>
       <w:r>
         <w:rPr>
           <w:lang w:val="fr-CH"/>
         </w:rPr>
         <w:t xml:space="preserve"> des modifications</w:t>
       </w:r>
-      <w:bookmarkEnd w:id="3"/>
       <w:bookmarkEnd w:id="4"/>
+      <w:bookmarkEnd w:id="5"/>
     </w:p>
     <w:p>
       <w:pPr>
@@ -1175,16 +1195,16 @@
           <w:lang w:val="fr-CH"/>
         </w:rPr>
       </w:pPr>
-      <w:bookmarkStart w:id="5" w:name="_Toc2680357"/>
-      <w:bookmarkStart w:id="6" w:name="_Toc35865258"/>
+      <w:bookmarkStart w:id="6" w:name="_Toc2680357"/>
+      <w:bookmarkStart w:id="7" w:name="_Toc35865258"/>
       <w:r>
         <w:rPr>
           <w:lang w:val="fr-CH"/>
         </w:rPr>
         <w:t>Description</w:t>
       </w:r>
-      <w:bookmarkEnd w:id="5"/>
       <w:bookmarkEnd w:id="6"/>
+      <w:bookmarkEnd w:id="7"/>
     </w:p>
     <w:p>
       <w:pPr>
@@ -1220,7 +1240,7 @@
           <w:lang w:val="fr-CH"/>
         </w:rPr>
       </w:pPr>
-      <w:bookmarkStart w:id="7" w:name="_Toc35865259"/>
+      <w:bookmarkStart w:id="8" w:name="_Toc35865259"/>
       <w:r>
         <w:rPr>
           <w:lang w:val="fr-CH"/>
@@ -1228,7 +1248,7 @@
         <w:lastRenderedPageBreak/>
         <w:t>Contexte</w:t>
       </w:r>
-      <w:bookmarkEnd w:id="7"/>
+      <w:bookmarkEnd w:id="8"/>
     </w:p>
     <w:p>
       <w:pPr>
@@ -1237,7 +1257,7 @@
           <w:lang w:val="fr-CH"/>
         </w:rPr>
       </w:pPr>
-      <w:bookmarkStart w:id="8" w:name="_Toc448237590"/>
+      <w:bookmarkStart w:id="9" w:name="_Toc448237590"/>
       <w:r>
         <w:rPr>
           <w:lang w:val="fr-CH"/>
@@ -1270,15 +1290,15 @@
           <w:lang w:val="fr-CH"/>
         </w:rPr>
       </w:pPr>
-      <w:bookmarkStart w:id="9" w:name="_Toc35865260"/>
-      <w:bookmarkEnd w:id="8"/>
+      <w:bookmarkStart w:id="10" w:name="_Toc35865260"/>
+      <w:bookmarkEnd w:id="9"/>
       <w:r>
         <w:rPr>
           <w:lang w:val="fr-CH"/>
         </w:rPr>
         <w:t>Objectifs</w:t>
       </w:r>
-      <w:bookmarkEnd w:id="9"/>
+      <w:bookmarkEnd w:id="10"/>
     </w:p>
     <w:p>
       <w:pPr>
@@ -1291,14 +1311,14 @@
           <w:lang w:val="fr-CH"/>
         </w:rPr>
       </w:pPr>
-      <w:bookmarkStart w:id="10" w:name="_Toc35865261"/>
+      <w:bookmarkStart w:id="11" w:name="_Toc35865261"/>
       <w:r>
         <w:rPr>
           <w:lang w:val="fr-CH"/>
         </w:rPr>
         <w:t>Objectifs du système</w:t>
       </w:r>
-      <w:bookmarkEnd w:id="10"/>
+      <w:bookmarkEnd w:id="11"/>
     </w:p>
     <w:p>
       <w:pPr>
@@ -3408,21 +3428,7 @@
               <w:rPr>
                 <w:lang w:val="fr-CH"/>
               </w:rPr>
-              <w:t xml:space="preserve">* </w:t>
-            </w:r>
-            <w:proofErr w:type="gramStart"/>
-            <w:r>
-              <w:rPr>
-                <w:lang w:val="fr-CH"/>
-              </w:rPr>
-              <w:t>Priorité:</w:t>
-            </w:r>
-            <w:proofErr w:type="gramEnd"/>
-            <w:r>
-              <w:rPr>
-                <w:lang w:val="fr-CH"/>
-              </w:rPr>
-              <w:t xml:space="preserve"> N = nécessaire / 1 = haute, 2 = moyenne, 3 = basse</w:t>
+              <w:t>* Priorité: N = nécessaire / 1 = haute, 2 = moyenne, 3 = basse</w:t>
             </w:r>
           </w:p>
         </w:tc>
@@ -3435,7 +3441,7 @@
           <w:lang w:val="fr-CH"/>
         </w:rPr>
       </w:pPr>
-      <w:bookmarkStart w:id="11" w:name="_Toc26942550"/>
+      <w:bookmarkStart w:id="12" w:name="_Toc26942550"/>
       <w:r>
         <w:rPr>
           <w:lang w:val="fr-CH"/>
@@ -3490,7 +3496,7 @@
         <w:tab/>
         <w:t>Objectifs du système</w:t>
       </w:r>
-      <w:bookmarkEnd w:id="11"/>
+      <w:bookmarkEnd w:id="12"/>
     </w:p>
     <w:p>
       <w:pPr>
@@ -3503,14 +3509,14 @@
           <w:lang w:val="fr-CH"/>
         </w:rPr>
       </w:pPr>
-      <w:bookmarkStart w:id="12" w:name="_Toc35865262"/>
+      <w:bookmarkStart w:id="13" w:name="_Toc35865262"/>
       <w:r>
         <w:rPr>
           <w:lang w:val="fr-CH"/>
         </w:rPr>
         <w:t>Objectifs de la procédure</w:t>
       </w:r>
-      <w:bookmarkEnd w:id="12"/>
+      <w:bookmarkEnd w:id="13"/>
     </w:p>
     <w:p>
       <w:pPr>
@@ -4374,21 +4380,7 @@
               <w:rPr>
                 <w:lang w:val="fr-CH"/>
               </w:rPr>
-              <w:t xml:space="preserve">* </w:t>
-            </w:r>
-            <w:proofErr w:type="gramStart"/>
-            <w:r>
-              <w:rPr>
-                <w:lang w:val="fr-CH"/>
-              </w:rPr>
-              <w:t>Priorité:</w:t>
-            </w:r>
-            <w:proofErr w:type="gramEnd"/>
-            <w:r>
-              <w:rPr>
-                <w:lang w:val="fr-CH"/>
-              </w:rPr>
-              <w:t xml:space="preserve"> N = nécessaire / 1 = haute, 2 = moyenne, 3 = basse</w:t>
+              <w:t>* Priorité: N = nécessaire / 1 = haute, 2 = moyenne, 3 = basse</w:t>
             </w:r>
           </w:p>
         </w:tc>
@@ -4401,8 +4393,8 @@
           <w:lang w:val="fr-CH"/>
         </w:rPr>
       </w:pPr>
-      <w:bookmarkStart w:id="13" w:name="_Toc26942551"/>
-      <w:bookmarkStart w:id="14" w:name="_Toc448237600"/>
+      <w:bookmarkStart w:id="14" w:name="_Toc26942551"/>
+      <w:bookmarkStart w:id="15" w:name="_Toc448237600"/>
       <w:r>
         <w:rPr>
           <w:lang w:val="fr-CH"/>
@@ -4457,7 +4449,7 @@
         <w:tab/>
         <w:t>Objectifs de la procédure</w:t>
       </w:r>
-      <w:bookmarkEnd w:id="13"/>
+      <w:bookmarkEnd w:id="14"/>
     </w:p>
     <w:p>
       <w:pPr>
@@ -4470,15 +4462,15 @@
           <w:lang w:val="fr-CH"/>
         </w:rPr>
       </w:pPr>
-      <w:bookmarkStart w:id="15" w:name="_Toc35865263"/>
-      <w:bookmarkEnd w:id="14"/>
+      <w:bookmarkStart w:id="16" w:name="_Toc35865263"/>
+      <w:bookmarkEnd w:id="15"/>
       <w:r>
         <w:rPr>
           <w:lang w:val="fr-CH"/>
         </w:rPr>
         <w:t>Conditions-cadres</w:t>
       </w:r>
-      <w:bookmarkEnd w:id="15"/>
+      <w:bookmarkEnd w:id="16"/>
     </w:p>
     <w:p>
       <w:pPr>
@@ -4505,14 +4497,14 @@
           <w:lang w:val="fr-CH"/>
         </w:rPr>
       </w:pPr>
-      <w:bookmarkStart w:id="16" w:name="_Toc35865264"/>
+      <w:bookmarkStart w:id="17" w:name="_Toc35865264"/>
       <w:r>
         <w:rPr>
           <w:lang w:val="fr-CH"/>
         </w:rPr>
         <w:t>Délimitation</w:t>
       </w:r>
-      <w:bookmarkEnd w:id="16"/>
+      <w:bookmarkEnd w:id="17"/>
     </w:p>
     <w:p>
       <w:pPr>
@@ -4636,14 +4628,14 @@
           <w:lang w:val="fr-CH"/>
         </w:rPr>
       </w:pPr>
-      <w:bookmarkStart w:id="17" w:name="_Toc35865265"/>
+      <w:bookmarkStart w:id="18" w:name="_Toc35865265"/>
       <w:r>
         <w:rPr>
           <w:lang w:val="fr-CH"/>
         </w:rPr>
         <w:t>Description de la solution</w:t>
       </w:r>
-      <w:bookmarkEnd w:id="17"/>
+      <w:bookmarkEnd w:id="18"/>
     </w:p>
     <w:p>
       <w:pPr>
@@ -4686,14 +4678,14 @@
           <w:lang w:val="fr-CH"/>
         </w:rPr>
       </w:pPr>
-      <w:bookmarkStart w:id="18" w:name="_Toc35865266"/>
+      <w:bookmarkStart w:id="19" w:name="_Toc35865266"/>
       <w:r>
         <w:rPr>
           <w:lang w:val="fr-CH"/>
         </w:rPr>
         <w:t>Lien avec la stratégie et mise en œuvre des prescriptions</w:t>
       </w:r>
-      <w:bookmarkEnd w:id="18"/>
+      <w:bookmarkEnd w:id="19"/>
     </w:p>
     <w:p>
       <w:pPr>
@@ -4706,7 +4698,7 @@
           <w:lang w:val="fr-CH"/>
         </w:rPr>
       </w:pPr>
-      <w:bookmarkStart w:id="19" w:name="_Toc35865267"/>
+      <w:bookmarkStart w:id="20" w:name="_Toc35865267"/>
       <w:r>
         <w:rPr>
           <w:lang w:val="fr-CH"/>
@@ -4719,7 +4711,7 @@
         </w:rPr>
         <w:t>stratégie :</w:t>
       </w:r>
-      <w:bookmarkEnd w:id="19"/>
+      <w:bookmarkEnd w:id="20"/>
     </w:p>
     <w:p>
       <w:pPr>
@@ -4786,7 +4778,7 @@
           <w:lang w:val="fr-CH"/>
         </w:rPr>
       </w:pPr>
-      <w:bookmarkStart w:id="20" w:name="_Toc35865268"/>
+      <w:bookmarkStart w:id="21" w:name="_Toc35865268"/>
       <w:r>
         <w:rPr>
           <w:lang w:val="fr-CH"/>
@@ -4799,7 +4791,7 @@
         </w:rPr>
         <w:t>prescriptions :</w:t>
       </w:r>
-      <w:bookmarkEnd w:id="20"/>
+      <w:bookmarkEnd w:id="21"/>
     </w:p>
     <w:p>
       <w:pPr>
@@ -4826,14 +4818,14 @@
           <w:lang w:val="fr-CH"/>
         </w:rPr>
       </w:pPr>
-      <w:bookmarkStart w:id="21" w:name="_Toc35865269"/>
+      <w:bookmarkStart w:id="22" w:name="_Toc35865269"/>
       <w:r>
         <w:rPr>
           <w:lang w:val="fr-CH"/>
         </w:rPr>
         <w:t>Bases légales</w:t>
       </w:r>
-      <w:bookmarkEnd w:id="21"/>
+      <w:bookmarkEnd w:id="22"/>
     </w:p>
     <w:p>
       <w:pPr>
@@ -4998,7 +4990,7 @@
           <w:lang w:val="fr-CH"/>
         </w:rPr>
       </w:pPr>
-      <w:bookmarkStart w:id="22" w:name="_Toc35865270"/>
+      <w:bookmarkStart w:id="23" w:name="_Toc35865270"/>
       <w:r>
         <w:rPr>
           <w:lang w:val="fr-CH"/>
@@ -5006,7 +4998,7 @@
         <w:lastRenderedPageBreak/>
         <w:t>Moyens nécessaires</w:t>
       </w:r>
-      <w:bookmarkEnd w:id="22"/>
+      <w:bookmarkEnd w:id="23"/>
     </w:p>
     <w:p>
       <w:pPr>
@@ -5019,14 +5011,14 @@
           <w:lang w:val="fr-CH"/>
         </w:rPr>
       </w:pPr>
-      <w:bookmarkStart w:id="23" w:name="_Toc35865271"/>
+      <w:bookmarkStart w:id="24" w:name="_Toc35865271"/>
       <w:r>
         <w:rPr>
           <w:lang w:val="fr-CH"/>
         </w:rPr>
         <w:t>Charges de personnel</w:t>
       </w:r>
-      <w:bookmarkEnd w:id="23"/>
+      <w:bookmarkEnd w:id="24"/>
     </w:p>
     <w:p>
       <w:pPr>
@@ -5428,7 +5420,7 @@
           <w:lang w:val="fr-CH"/>
         </w:rPr>
       </w:pPr>
-      <w:bookmarkStart w:id="24" w:name="_Toc26942552"/>
+      <w:bookmarkStart w:id="25" w:name="_Toc26942552"/>
       <w:r>
         <w:rPr>
           <w:lang w:val="fr-CH"/>
@@ -5481,23 +5473,9 @@
           <w:lang w:val="fr-CH"/>
         </w:rPr>
         <w:tab/>
-        <w:t xml:space="preserve">Moyens </w:t>
-      </w:r>
-      <w:proofErr w:type="gramStart"/>
-      <w:r>
-        <w:rPr>
-          <w:lang w:val="fr-CH"/>
-        </w:rPr>
-        <w:t>nécessaires:</w:t>
-      </w:r>
-      <w:proofErr w:type="gramEnd"/>
-      <w:r>
-        <w:rPr>
-          <w:lang w:val="fr-CH"/>
-        </w:rPr>
-        <w:t xml:space="preserve"> charges de personnel</w:t>
-      </w:r>
-      <w:bookmarkEnd w:id="24"/>
+        <w:t>Moyens nécessaires: charges de personnel</w:t>
+      </w:r>
+      <w:bookmarkEnd w:id="25"/>
     </w:p>
     <w:p>
       <w:pPr>
@@ -5510,14 +5488,14 @@
           <w:lang w:val="fr-CH"/>
         </w:rPr>
       </w:pPr>
-      <w:bookmarkStart w:id="25" w:name="_Toc35865272"/>
+      <w:bookmarkStart w:id="26" w:name="_Toc35865272"/>
       <w:r>
         <w:rPr>
           <w:lang w:val="fr-CH"/>
         </w:rPr>
         <w:t>Moyens matériels</w:t>
       </w:r>
-      <w:bookmarkEnd w:id="25"/>
+      <w:bookmarkEnd w:id="26"/>
     </w:p>
     <w:p>
       <w:pPr>
@@ -5544,14 +5522,14 @@
           <w:lang w:val="fr-CH"/>
         </w:rPr>
       </w:pPr>
-      <w:bookmarkStart w:id="26" w:name="_Toc35865273"/>
+      <w:bookmarkStart w:id="27" w:name="_Toc35865273"/>
       <w:r>
         <w:rPr>
           <w:lang w:val="fr-CH"/>
         </w:rPr>
         <w:t>Coûts (CHF)</w:t>
       </w:r>
-      <w:bookmarkEnd w:id="26"/>
+      <w:bookmarkEnd w:id="27"/>
     </w:p>
     <w:p>
       <w:pPr>
@@ -6070,8 +6048,6 @@
                 <w:lang w:val="fr-CH"/>
               </w:rPr>
             </w:pPr>
-            <w:bookmarkStart w:id="27" w:name="_GoBack"/>
-            <w:bookmarkEnd w:id="27"/>
             <w:r>
               <w:rPr>
                 <w:lang w:val="fr-CH"/>
@@ -6183,21 +6159,7 @@
           <w:lang w:val="fr-CH"/>
         </w:rPr>
         <w:tab/>
-        <w:t xml:space="preserve">Moyens </w:t>
-      </w:r>
-      <w:proofErr w:type="gramStart"/>
-      <w:r>
-        <w:rPr>
-          <w:lang w:val="fr-CH"/>
-        </w:rPr>
-        <w:t>nécessaires:</w:t>
-      </w:r>
-      <w:proofErr w:type="gramEnd"/>
-      <w:r>
-        <w:rPr>
-          <w:lang w:val="fr-CH"/>
-        </w:rPr>
-        <w:t xml:space="preserve"> coûts</w:t>
+        <w:t>Moyens nécessaires: coûts</w:t>
       </w:r>
       <w:bookmarkEnd w:id="28"/>
     </w:p>
@@ -7369,36 +7331,25 @@
             <w:pPr>
               <w:pStyle w:val="AbsatzTab12Pt1-1Kur"/>
             </w:pPr>
-            <w:proofErr w:type="spellStart"/>
             <w:r>
               <w:t>T.Allemann</w:t>
             </w:r>
-            <w:proofErr w:type="spellEnd"/>
-          </w:p>
-          <w:p>
-            <w:pPr>
-              <w:pStyle w:val="AbsatzTab12Pt1-1Kur"/>
-            </w:pPr>
-            <w:proofErr w:type="spellStart"/>
-            <w:r>
-              <w:t>H.</w:t>
-            </w:r>
-            <w:proofErr w:type="gramStart"/>
-            <w:r>
-              <w:t>Morsch</w:t>
-            </w:r>
-            <w:proofErr w:type="spellEnd"/>
-            <w:proofErr w:type="gramEnd"/>
-          </w:p>
-          <w:p>
-            <w:pPr>
-              <w:pStyle w:val="AbsatzTab12Pt1-1Kur"/>
-            </w:pPr>
-            <w:proofErr w:type="spellStart"/>
+          </w:p>
+          <w:p>
+            <w:pPr>
+              <w:pStyle w:val="AbsatzTab12Pt1-1Kur"/>
+            </w:pPr>
+            <w:r>
+              <w:t>H.Morsch</w:t>
+            </w:r>
+          </w:p>
+          <w:p>
+            <w:pPr>
+              <w:pStyle w:val="AbsatzTab12Pt1-1Kur"/>
+            </w:pPr>
             <w:r>
               <w:t>S.Berger</w:t>
             </w:r>
-            <w:proofErr w:type="spellEnd"/>
           </w:p>
         </w:tc>
         <w:tc>
@@ -7530,16 +7481,8 @@
               <w:rPr>
                 <w:lang w:val="fr-CH"/>
               </w:rPr>
-              <w:t xml:space="preserve">Tim </w:t>
-            </w:r>
-            <w:proofErr w:type="spellStart"/>
-            <w:r>
-              <w:rPr>
-                <w:lang w:val="fr-CH"/>
-              </w:rPr>
-              <w:t>Allemann</w:t>
-            </w:r>
-            <w:proofErr w:type="spellEnd"/>
+              <w:t>Tim Allemann</w:t>
+            </w:r>
           </w:p>
         </w:tc>
         <w:tc>
@@ -7961,16 +7904,12 @@
                 <w:lang w:val="fr-CH"/>
               </w:rPr>
             </w:pPr>
-            <w:proofErr w:type="spellStart"/>
-            <w:proofErr w:type="gramStart"/>
             <w:r>
               <w:rPr>
                 <w:lang w:val="fr-CH"/>
               </w:rPr>
               <w:t>S.Berger</w:t>
             </w:r>
-            <w:proofErr w:type="spellEnd"/>
-            <w:proofErr w:type="gramEnd"/>
           </w:p>
         </w:tc>
         <w:tc>
@@ -10126,16 +10065,8 @@
               <w:rPr>
                 <w:lang w:val="fr-CH"/>
               </w:rPr>
-              <w:t xml:space="preserve">Choisir des fournisseurs respectant principe de high </w:t>
-            </w:r>
-            <w:proofErr w:type="spellStart"/>
-            <w:r>
-              <w:rPr>
-                <w:lang w:val="fr-CH"/>
-              </w:rPr>
-              <w:t>availiblity</w:t>
-            </w:r>
-            <w:proofErr w:type="spellEnd"/>
+              <w:t>Choisir des fournisseurs respectant principe de high availiblity</w:t>
+            </w:r>
           </w:p>
         </w:tc>
         <w:tc>
@@ -13347,21 +13278,7 @@
                 <w:lang w:val="fr-CH"/>
               </w:rPr>
               <w:tab/>
-              <w:t xml:space="preserve">PO = probabilité </w:t>
-            </w:r>
-            <w:proofErr w:type="gramStart"/>
-            <w:r>
-              <w:rPr>
-                <w:lang w:val="fr-CH"/>
-              </w:rPr>
-              <w:t>d’occurrence:</w:t>
-            </w:r>
-            <w:proofErr w:type="gramEnd"/>
-            <w:r>
-              <w:rPr>
-                <w:lang w:val="fr-CH"/>
-              </w:rPr>
-              <w:t xml:space="preserve"> 1 faible / 2 moyenne / 3 élevée; </w:t>
+              <w:t xml:space="preserve">PO = probabilité d’occurrence: 1 faible / 2 moyenne / 3 élevée; </w:t>
             </w:r>
             <w:r>
               <w:rPr>
@@ -13504,21 +13421,7 @@
         <w:rPr>
           <w:lang w:val="fr-CH"/>
         </w:rPr>
-        <w:t xml:space="preserve">L’équipe sous la direction de Monsieur </w:t>
-      </w:r>
-      <w:proofErr w:type="spellStart"/>
-      <w:r>
-        <w:rPr>
-          <w:lang w:val="fr-CH"/>
-        </w:rPr>
-        <w:t>Allemann</w:t>
-      </w:r>
-      <w:proofErr w:type="spellEnd"/>
-      <w:r>
-        <w:rPr>
-          <w:lang w:val="fr-CH"/>
-        </w:rPr>
-        <w:t xml:space="preserve"> se dirigera sur la phase Conception du projet avec la modélisation et l’explication des différentes technologies.</w:t>
+        <w:t>L’équipe sous la direction de Monsieur Allemann se dirigera sur la phase Conception du projet avec la modélisation et l’explication des différentes technologies.</w:t>
       </w:r>
     </w:p>
     <w:p>
@@ -15938,14 +15841,27 @@
               <w:szCs w:val="18"/>
             </w:rPr>
           </w:pPr>
-          <w:fldSimple w:instr=" FILENAME \* LOWER \* MERGEFORMAT ">
-            <w:r>
-              <w:rPr>
-                <w:noProof/>
-              </w:rPr>
-              <w:t>document4</w:t>
-            </w:r>
-          </w:fldSimple>
+          <w:r>
+            <w:fldChar w:fldCharType="begin"/>
+          </w:r>
+          <w:r>
+            <w:instrText xml:space="preserve"> FILENAME \* LOWER \* MERGEFORMAT </w:instrText>
+          </w:r>
+          <w:r>
+            <w:fldChar w:fldCharType="separate"/>
+          </w:r>
+          <w:r>
+            <w:rPr>
+              <w:noProof/>
+            </w:rPr>
+            <w:t>document4</w:t>
+          </w:r>
+          <w:r>
+            <w:rPr>
+              <w:noProof/>
+            </w:rPr>
+            <w:fldChar w:fldCharType="end"/>
+          </w:r>
         </w:p>
       </w:tc>
     </w:tr>
@@ -16426,14 +16342,7 @@
             <w:rPr>
               <w:lang w:val="en-US"/>
             </w:rPr>
-            <w:t xml:space="preserve">Love Mirroring </w:t>
-          </w:r>
-          <w:proofErr w:type="spellStart"/>
-          <w:r>
-            <w:rPr>
-              <w:lang w:val="en-US"/>
-            </w:rPr>
-            <w:t>S</w:t>
+            <w:t>Love Mirroring S</w:t>
           </w:r>
           <w:r>
             <w:rPr>
@@ -16441,7 +16350,6 @@
             </w:rPr>
             <w:t>àrl</w:t>
           </w:r>
-          <w:proofErr w:type="spellEnd"/>
         </w:p>
         <w:p>
           <w:pPr>
@@ -22606,6 +22514,7 @@
     <w:rsid w:val="00830C71"/>
     <w:rsid w:val="00A176EB"/>
     <w:rsid w:val="00A336C4"/>
+    <w:rsid w:val="00C35354"/>
     <w:rsid w:val="00F44821"/>
     <w:rsid w:val="00FA6362"/>
   </w:rsids>
@@ -23351,7 +23260,7 @@
 </file>
 
 <file path=customXml/itemProps1.xml><?xml version="1.0" encoding="utf-8"?>
-<ds:datastoreItem xmlns:ds="http://schemas.openxmlformats.org/officeDocument/2006/customXml" ds:itemID="{CCEF5E3B-4B05-4E63-9B9E-09BEB44E032A}">
+<ds:datastoreItem xmlns:ds="http://schemas.openxmlformats.org/officeDocument/2006/customXml" ds:itemID="{0700C1B2-C6E4-4421-B0B9-18F4CE1F728F}">
   <ds:schemaRefs>
     <ds:schemaRef ds:uri="http://schemas.openxmlformats.org/officeDocument/2006/bibliography"/>
   </ds:schemaRefs>

</xml_diff>

<commit_message>
SUCE MA BITE GERBER
</commit_message>
<xml_diff>
--- a/LM_Projektauftrag.docx
+++ b/LM_Projektauftrag.docx
@@ -1077,8 +1077,6 @@
               </w:rPr>
               <w:t>pour donner suite à</w:t>
             </w:r>
-            <w:bookmarkStart w:id="2" w:name="_GoBack"/>
-            <w:bookmarkEnd w:id="2"/>
             <w:r>
               <w:rPr>
                 <w:lang w:val="fr-CH"/>
@@ -1121,9 +1119,9 @@
           <w:lang w:val="fr-CH"/>
         </w:rPr>
       </w:pPr>
-      <w:bookmarkStart w:id="3" w:name="_Toc448251712"/>
-      <w:bookmarkStart w:id="4" w:name="_Toc2680369"/>
-      <w:bookmarkStart w:id="5" w:name="_Toc26942549"/>
+      <w:bookmarkStart w:id="2" w:name="_Toc448251712"/>
+      <w:bookmarkStart w:id="3" w:name="_Toc2680369"/>
+      <w:bookmarkStart w:id="4" w:name="_Toc26942549"/>
       <w:r>
         <w:rPr>
           <w:lang w:val="fr-CH"/>
@@ -1178,15 +1176,15 @@
         <w:tab/>
         <w:t>Contrôle</w:t>
       </w:r>
+      <w:bookmarkEnd w:id="2"/>
+      <w:r>
+        <w:rPr>
+          <w:lang w:val="fr-CH"/>
+        </w:rPr>
+        <w:t xml:space="preserve"> des modifications</w:t>
+      </w:r>
       <w:bookmarkEnd w:id="3"/>
-      <w:r>
-        <w:rPr>
-          <w:lang w:val="fr-CH"/>
-        </w:rPr>
-        <w:t xml:space="preserve"> des modifications</w:t>
-      </w:r>
       <w:bookmarkEnd w:id="4"/>
-      <w:bookmarkEnd w:id="5"/>
     </w:p>
     <w:p>
       <w:pPr>
@@ -1195,16 +1193,16 @@
           <w:lang w:val="fr-CH"/>
         </w:rPr>
       </w:pPr>
-      <w:bookmarkStart w:id="6" w:name="_Toc2680357"/>
-      <w:bookmarkStart w:id="7" w:name="_Toc35865258"/>
+      <w:bookmarkStart w:id="5" w:name="_Toc2680357"/>
+      <w:bookmarkStart w:id="6" w:name="_Toc35865258"/>
       <w:r>
         <w:rPr>
           <w:lang w:val="fr-CH"/>
         </w:rPr>
         <w:t>Description</w:t>
       </w:r>
+      <w:bookmarkEnd w:id="5"/>
       <w:bookmarkEnd w:id="6"/>
-      <w:bookmarkEnd w:id="7"/>
     </w:p>
     <w:p>
       <w:pPr>
@@ -1240,7 +1238,7 @@
           <w:lang w:val="fr-CH"/>
         </w:rPr>
       </w:pPr>
-      <w:bookmarkStart w:id="8" w:name="_Toc35865259"/>
+      <w:bookmarkStart w:id="7" w:name="_Toc35865259"/>
       <w:r>
         <w:rPr>
           <w:lang w:val="fr-CH"/>
@@ -1248,7 +1246,7 @@
         <w:lastRenderedPageBreak/>
         <w:t>Contexte</w:t>
       </w:r>
-      <w:bookmarkEnd w:id="8"/>
+      <w:bookmarkEnd w:id="7"/>
     </w:p>
     <w:p>
       <w:pPr>
@@ -1257,7 +1255,7 @@
           <w:lang w:val="fr-CH"/>
         </w:rPr>
       </w:pPr>
-      <w:bookmarkStart w:id="9" w:name="_Toc448237590"/>
+      <w:bookmarkStart w:id="8" w:name="_Toc448237590"/>
       <w:r>
         <w:rPr>
           <w:lang w:val="fr-CH"/>
@@ -1290,15 +1288,15 @@
           <w:lang w:val="fr-CH"/>
         </w:rPr>
       </w:pPr>
-      <w:bookmarkStart w:id="10" w:name="_Toc35865260"/>
+      <w:bookmarkStart w:id="9" w:name="_Toc35865260"/>
+      <w:bookmarkEnd w:id="8"/>
+      <w:r>
+        <w:rPr>
+          <w:lang w:val="fr-CH"/>
+        </w:rPr>
+        <w:t>Objectifs</w:t>
+      </w:r>
       <w:bookmarkEnd w:id="9"/>
-      <w:r>
-        <w:rPr>
-          <w:lang w:val="fr-CH"/>
-        </w:rPr>
-        <w:t>Objectifs</w:t>
-      </w:r>
-      <w:bookmarkEnd w:id="10"/>
     </w:p>
     <w:p>
       <w:pPr>
@@ -1311,14 +1309,14 @@
           <w:lang w:val="fr-CH"/>
         </w:rPr>
       </w:pPr>
-      <w:bookmarkStart w:id="11" w:name="_Toc35865261"/>
+      <w:bookmarkStart w:id="10" w:name="_Toc35865261"/>
       <w:r>
         <w:rPr>
           <w:lang w:val="fr-CH"/>
         </w:rPr>
         <w:t>Objectifs du système</w:t>
       </w:r>
-      <w:bookmarkEnd w:id="11"/>
+      <w:bookmarkEnd w:id="10"/>
     </w:p>
     <w:p>
       <w:pPr>
@@ -3441,7 +3439,7 @@
           <w:lang w:val="fr-CH"/>
         </w:rPr>
       </w:pPr>
-      <w:bookmarkStart w:id="12" w:name="_Toc26942550"/>
+      <w:bookmarkStart w:id="11" w:name="_Toc26942550"/>
       <w:r>
         <w:rPr>
           <w:lang w:val="fr-CH"/>
@@ -3496,7 +3494,7 @@
         <w:tab/>
         <w:t>Objectifs du système</w:t>
       </w:r>
-      <w:bookmarkEnd w:id="12"/>
+      <w:bookmarkEnd w:id="11"/>
     </w:p>
     <w:p>
       <w:pPr>
@@ -3509,14 +3507,14 @@
           <w:lang w:val="fr-CH"/>
         </w:rPr>
       </w:pPr>
-      <w:bookmarkStart w:id="13" w:name="_Toc35865262"/>
+      <w:bookmarkStart w:id="12" w:name="_Toc35865262"/>
       <w:r>
         <w:rPr>
           <w:lang w:val="fr-CH"/>
         </w:rPr>
         <w:t>Objectifs de la procédure</w:t>
       </w:r>
-      <w:bookmarkEnd w:id="13"/>
+      <w:bookmarkEnd w:id="12"/>
     </w:p>
     <w:p>
       <w:pPr>
@@ -4393,8 +4391,8 @@
           <w:lang w:val="fr-CH"/>
         </w:rPr>
       </w:pPr>
-      <w:bookmarkStart w:id="14" w:name="_Toc26942551"/>
-      <w:bookmarkStart w:id="15" w:name="_Toc448237600"/>
+      <w:bookmarkStart w:id="13" w:name="_Toc26942551"/>
+      <w:bookmarkStart w:id="14" w:name="_Toc448237600"/>
       <w:r>
         <w:rPr>
           <w:lang w:val="fr-CH"/>
@@ -4449,7 +4447,7 @@
         <w:tab/>
         <w:t>Objectifs de la procédure</w:t>
       </w:r>
-      <w:bookmarkEnd w:id="14"/>
+      <w:bookmarkEnd w:id="13"/>
     </w:p>
     <w:p>
       <w:pPr>
@@ -4462,15 +4460,15 @@
           <w:lang w:val="fr-CH"/>
         </w:rPr>
       </w:pPr>
-      <w:bookmarkStart w:id="16" w:name="_Toc35865263"/>
+      <w:bookmarkStart w:id="15" w:name="_Toc35865263"/>
+      <w:bookmarkEnd w:id="14"/>
+      <w:r>
+        <w:rPr>
+          <w:lang w:val="fr-CH"/>
+        </w:rPr>
+        <w:t>Conditions-cadres</w:t>
+      </w:r>
       <w:bookmarkEnd w:id="15"/>
-      <w:r>
-        <w:rPr>
-          <w:lang w:val="fr-CH"/>
-        </w:rPr>
-        <w:t>Conditions-cadres</w:t>
-      </w:r>
-      <w:bookmarkEnd w:id="16"/>
     </w:p>
     <w:p>
       <w:pPr>
@@ -4497,14 +4495,14 @@
           <w:lang w:val="fr-CH"/>
         </w:rPr>
       </w:pPr>
-      <w:bookmarkStart w:id="17" w:name="_Toc35865264"/>
+      <w:bookmarkStart w:id="16" w:name="_Toc35865264"/>
       <w:r>
         <w:rPr>
           <w:lang w:val="fr-CH"/>
         </w:rPr>
         <w:t>Délimitation</w:t>
       </w:r>
-      <w:bookmarkEnd w:id="17"/>
+      <w:bookmarkEnd w:id="16"/>
     </w:p>
     <w:p>
       <w:pPr>
@@ -4628,14 +4626,14 @@
           <w:lang w:val="fr-CH"/>
         </w:rPr>
       </w:pPr>
-      <w:bookmarkStart w:id="18" w:name="_Toc35865265"/>
+      <w:bookmarkStart w:id="17" w:name="_Toc35865265"/>
       <w:r>
         <w:rPr>
           <w:lang w:val="fr-CH"/>
         </w:rPr>
         <w:t>Description de la solution</w:t>
       </w:r>
-      <w:bookmarkEnd w:id="18"/>
+      <w:bookmarkEnd w:id="17"/>
     </w:p>
     <w:p>
       <w:pPr>
@@ -4678,14 +4676,14 @@
           <w:lang w:val="fr-CH"/>
         </w:rPr>
       </w:pPr>
-      <w:bookmarkStart w:id="19" w:name="_Toc35865266"/>
+      <w:bookmarkStart w:id="18" w:name="_Toc35865266"/>
       <w:r>
         <w:rPr>
           <w:lang w:val="fr-CH"/>
         </w:rPr>
         <w:t>Lien avec la stratégie et mise en œuvre des prescriptions</w:t>
       </w:r>
-      <w:bookmarkEnd w:id="19"/>
+      <w:bookmarkEnd w:id="18"/>
     </w:p>
     <w:p>
       <w:pPr>
@@ -4698,7 +4696,7 @@
           <w:lang w:val="fr-CH"/>
         </w:rPr>
       </w:pPr>
-      <w:bookmarkStart w:id="20" w:name="_Toc35865267"/>
+      <w:bookmarkStart w:id="19" w:name="_Toc35865267"/>
       <w:r>
         <w:rPr>
           <w:lang w:val="fr-CH"/>
@@ -4711,7 +4709,7 @@
         </w:rPr>
         <w:t>stratégie :</w:t>
       </w:r>
-      <w:bookmarkEnd w:id="20"/>
+      <w:bookmarkEnd w:id="19"/>
     </w:p>
     <w:p>
       <w:pPr>
@@ -4778,7 +4776,7 @@
           <w:lang w:val="fr-CH"/>
         </w:rPr>
       </w:pPr>
-      <w:bookmarkStart w:id="21" w:name="_Toc35865268"/>
+      <w:bookmarkStart w:id="20" w:name="_Toc35865268"/>
       <w:r>
         <w:rPr>
           <w:lang w:val="fr-CH"/>
@@ -4791,7 +4789,7 @@
         </w:rPr>
         <w:t>prescriptions :</w:t>
       </w:r>
-      <w:bookmarkEnd w:id="21"/>
+      <w:bookmarkEnd w:id="20"/>
     </w:p>
     <w:p>
       <w:pPr>
@@ -4818,14 +4816,14 @@
           <w:lang w:val="fr-CH"/>
         </w:rPr>
       </w:pPr>
-      <w:bookmarkStart w:id="22" w:name="_Toc35865269"/>
+      <w:bookmarkStart w:id="21" w:name="_Toc35865269"/>
       <w:r>
         <w:rPr>
           <w:lang w:val="fr-CH"/>
         </w:rPr>
         <w:t>Bases légales</w:t>
       </w:r>
-      <w:bookmarkEnd w:id="22"/>
+      <w:bookmarkEnd w:id="21"/>
     </w:p>
     <w:p>
       <w:pPr>
@@ -4990,7 +4988,7 @@
           <w:lang w:val="fr-CH"/>
         </w:rPr>
       </w:pPr>
-      <w:bookmarkStart w:id="23" w:name="_Toc35865270"/>
+      <w:bookmarkStart w:id="22" w:name="_Toc35865270"/>
       <w:r>
         <w:rPr>
           <w:lang w:val="fr-CH"/>
@@ -4998,7 +4996,7 @@
         <w:lastRenderedPageBreak/>
         <w:t>Moyens nécessaires</w:t>
       </w:r>
-      <w:bookmarkEnd w:id="23"/>
+      <w:bookmarkEnd w:id="22"/>
     </w:p>
     <w:p>
       <w:pPr>
@@ -5011,14 +5009,14 @@
           <w:lang w:val="fr-CH"/>
         </w:rPr>
       </w:pPr>
-      <w:bookmarkStart w:id="24" w:name="_Toc35865271"/>
+      <w:bookmarkStart w:id="23" w:name="_Toc35865271"/>
       <w:r>
         <w:rPr>
           <w:lang w:val="fr-CH"/>
         </w:rPr>
         <w:t>Charges de personnel</w:t>
       </w:r>
-      <w:bookmarkEnd w:id="24"/>
+      <w:bookmarkEnd w:id="23"/>
     </w:p>
     <w:p>
       <w:pPr>
@@ -5420,7 +5418,7 @@
           <w:lang w:val="fr-CH"/>
         </w:rPr>
       </w:pPr>
-      <w:bookmarkStart w:id="25" w:name="_Toc26942552"/>
+      <w:bookmarkStart w:id="24" w:name="_Toc26942552"/>
       <w:r>
         <w:rPr>
           <w:lang w:val="fr-CH"/>
@@ -5475,7 +5473,7 @@
         <w:tab/>
         <w:t>Moyens nécessaires: charges de personnel</w:t>
       </w:r>
-      <w:bookmarkEnd w:id="25"/>
+      <w:bookmarkEnd w:id="24"/>
     </w:p>
     <w:p>
       <w:pPr>
@@ -5488,14 +5486,14 @@
           <w:lang w:val="fr-CH"/>
         </w:rPr>
       </w:pPr>
-      <w:bookmarkStart w:id="26" w:name="_Toc35865272"/>
+      <w:bookmarkStart w:id="25" w:name="_Toc35865272"/>
       <w:r>
         <w:rPr>
           <w:lang w:val="fr-CH"/>
         </w:rPr>
         <w:t>Moyens matériels</w:t>
       </w:r>
-      <w:bookmarkEnd w:id="26"/>
+      <w:bookmarkEnd w:id="25"/>
     </w:p>
     <w:p>
       <w:pPr>
@@ -5522,14 +5520,14 @@
           <w:lang w:val="fr-CH"/>
         </w:rPr>
       </w:pPr>
-      <w:bookmarkStart w:id="27" w:name="_Toc35865273"/>
+      <w:bookmarkStart w:id="26" w:name="_Toc35865273"/>
       <w:r>
         <w:rPr>
           <w:lang w:val="fr-CH"/>
         </w:rPr>
         <w:t>Coûts (CHF)</w:t>
       </w:r>
-      <w:bookmarkEnd w:id="27"/>
+      <w:bookmarkEnd w:id="26"/>
     </w:p>
     <w:p>
       <w:pPr>
@@ -5698,7 +5696,19 @@
               <w:rPr>
                 <w:lang w:val="fr-CH"/>
               </w:rPr>
-              <w:t>CHF 5400.-</w:t>
+              <w:t xml:space="preserve">CHF </w:t>
+            </w:r>
+            <w:r>
+              <w:rPr>
+                <w:lang w:val="fr-CH"/>
+              </w:rPr>
+              <w:t>9450</w:t>
+            </w:r>
+            <w:r>
+              <w:rPr>
+                <w:lang w:val="fr-CH"/>
+              </w:rPr>
+              <w:t>.-</w:t>
             </w:r>
           </w:p>
         </w:tc>
@@ -5724,7 +5734,13 @@
               <w:rPr>
                 <w:lang w:val="fr-CH"/>
               </w:rPr>
-              <w:t>36h</w:t>
+              <w:t>63</w:t>
+            </w:r>
+            <w:r>
+              <w:rPr>
+                <w:lang w:val="fr-CH"/>
+              </w:rPr>
+              <w:t>h</w:t>
             </w:r>
           </w:p>
         </w:tc>
@@ -6026,7 +6042,33 @@
               <w:rPr>
                 <w:lang w:val="fr-CH"/>
               </w:rPr>
-              <w:t>CHF 82 350.-</w:t>
+              <w:t>CHF 8</w:t>
+            </w:r>
+            <w:r>
+              <w:rPr>
+                <w:lang w:val="fr-CH"/>
+              </w:rPr>
+              <w:t>6</w:t>
+            </w:r>
+            <w:r>
+              <w:rPr>
+                <w:lang w:val="fr-CH"/>
+              </w:rPr>
+              <w:t xml:space="preserve"> </w:t>
+            </w:r>
+            <w:r>
+              <w:rPr>
+                <w:lang w:val="fr-CH"/>
+              </w:rPr>
+              <w:t>400</w:t>
+            </w:r>
+            <w:bookmarkStart w:id="27" w:name="_GoBack"/>
+            <w:bookmarkEnd w:id="27"/>
+            <w:r>
+              <w:rPr>
+                <w:lang w:val="fr-CH"/>
+              </w:rPr>
+              <w:t>.-</w:t>
             </w:r>
           </w:p>
         </w:tc>
@@ -6052,7 +6094,13 @@
               <w:rPr>
                 <w:lang w:val="fr-CH"/>
               </w:rPr>
-              <w:t>549h</w:t>
+              <w:t>576</w:t>
+            </w:r>
+            <w:r>
+              <w:rPr>
+                <w:lang w:val="fr-CH"/>
+              </w:rPr>
+              <w:t>h</w:t>
             </w:r>
           </w:p>
         </w:tc>
@@ -15841,27 +15889,14 @@
               <w:szCs w:val="18"/>
             </w:rPr>
           </w:pPr>
-          <w:r>
-            <w:fldChar w:fldCharType="begin"/>
-          </w:r>
-          <w:r>
-            <w:instrText xml:space="preserve"> FILENAME \* LOWER \* MERGEFORMAT </w:instrText>
-          </w:r>
-          <w:r>
-            <w:fldChar w:fldCharType="separate"/>
-          </w:r>
-          <w:r>
-            <w:rPr>
-              <w:noProof/>
-            </w:rPr>
-            <w:t>document4</w:t>
-          </w:r>
-          <w:r>
-            <w:rPr>
-              <w:noProof/>
-            </w:rPr>
-            <w:fldChar w:fldCharType="end"/>
-          </w:r>
+          <w:fldSimple w:instr=" FILENAME \* LOWER \* MERGEFORMAT ">
+            <w:r>
+              <w:rPr>
+                <w:noProof/>
+              </w:rPr>
+              <w:t>document4</w:t>
+            </w:r>
+          </w:fldSimple>
         </w:p>
       </w:tc>
     </w:tr>
@@ -22512,6 +22547,7 @@
     <w:rsid w:val="00652AC5"/>
     <w:rsid w:val="007C73D6"/>
     <w:rsid w:val="00830C71"/>
+    <w:rsid w:val="00880EA2"/>
     <w:rsid w:val="00A176EB"/>
     <w:rsid w:val="00A336C4"/>
     <w:rsid w:val="00C35354"/>
@@ -23260,7 +23296,7 @@
 </file>
 
 <file path=customXml/itemProps1.xml><?xml version="1.0" encoding="utf-8"?>
-<ds:datastoreItem xmlns:ds="http://schemas.openxmlformats.org/officeDocument/2006/customXml" ds:itemID="{0700C1B2-C6E4-4421-B0B9-18F4CE1F728F}">
+<ds:datastoreItem xmlns:ds="http://schemas.openxmlformats.org/officeDocument/2006/customXml" ds:itemID="{5B3505FF-7693-463F-8DD8-30A4962900EB}">
   <ds:schemaRefs>
     <ds:schemaRef ds:uri="http://schemas.openxmlformats.org/officeDocument/2006/bibliography"/>
   </ds:schemaRefs>

</xml_diff>